<commit_message>
Aktualizacja rysunków i instrukcji
</commit_message>
<xml_diff>
--- a/pliki/Dwupodporowa_M/Dwupodporowa_M_Instrukcja.docx
+++ b/pliki/Dwupodporowa_M/Dwupodporowa_M_Instrukcja.docx
@@ -102,7 +102,7 @@
                     <a:blip r:embed="rId9">
                       <a:extLst>
                         <a:ext uri="{28A0092B-C50C-407E-A947-70E740481C1C}">
-                          <a14:useLocalDpi xmlns:a14="http://schemas.microsoft.com/office/drawing/2010/main" val="0"/>
+                          <a14:useLocalDpi xmlns:a14="http://schemas.microsoft.com/office/drawing/2010/main"/>
                         </a:ext>
                       </a:extLst>
                     </a:blip>
@@ -142,7 +142,7 @@
           <w:noProof/>
         </w:rPr>
         <w:drawing>
-          <wp:inline distT="0" distB="0" distL="0" distR="0" wp14:anchorId="6BF4C8B4" wp14:editId="7EC43C0A">
+          <wp:inline distT="0" distB="0" distL="0" distR="0" wp14:anchorId="6BF4C8B4" wp14:editId="75D28E29">
             <wp:extent cx="6011545" cy="3874135"/>
             <wp:effectExtent l="0" t="0" r="8255" b="0"/>
             <wp:docPr id="3" name="Obraz 3"/>
@@ -157,7 +157,13 @@
                     <pic:cNvPicPr/>
                   </pic:nvPicPr>
                   <pic:blipFill>
-                    <a:blip r:embed="rId10"/>
+                    <a:blip r:embed="rId10">
+                      <a:extLst>
+                        <a:ext uri="{28A0092B-C50C-407E-A947-70E740481C1C}">
+                          <a14:useLocalDpi xmlns:a14="http://schemas.microsoft.com/office/drawing/2010/main"/>
+                        </a:ext>
+                      </a:extLst>
+                    </a:blip>
                     <a:stretch>
                       <a:fillRect/>
                     </a:stretch>
@@ -473,7 +479,7 @@
                     <a:blip r:embed="rId12">
                       <a:extLst>
                         <a:ext uri="{28A0092B-C50C-407E-A947-70E740481C1C}">
-                          <a14:useLocalDpi xmlns:a14="http://schemas.microsoft.com/office/drawing/2010/main" val="0"/>
+                          <a14:useLocalDpi xmlns:a14="http://schemas.microsoft.com/office/drawing/2010/main"/>
                         </a:ext>
                         <a:ext uri="{96DAC541-7B7A-43D3-8B79-37D633B846F1}">
                           <asvg:svgBlip xmlns:asvg="http://schemas.microsoft.com/office/drawing/2016/SVG/main" r:embed="rId13"/>
@@ -1060,7 +1066,7 @@
                     <a:blip r:embed="rId22" cstate="print">
                       <a:extLst>
                         <a:ext uri="{28A0092B-C50C-407E-A947-70E740481C1C}">
-                          <a14:useLocalDpi xmlns:a14="http://schemas.microsoft.com/office/drawing/2010/main" val="0"/>
+                          <a14:useLocalDpi xmlns:a14="http://schemas.microsoft.com/office/drawing/2010/main"/>
                         </a:ext>
                       </a:extLst>
                     </a:blip>
@@ -1716,6 +1722,7 @@
           <w:numId w:val="40"/>
         </w:numPr>
       </w:pPr>
+      <w:bookmarkStart w:id="0" w:name="_Hlk128600429"/>
       <w:r>
         <w:t xml:space="preserve">Zaleca się, aby po montażu rygli wypoziomować dokładnie całą płaszczyznę </w:t>
       </w:r>
@@ -1723,7 +1730,7 @@
         <w:t>(sąsiadujące rygle), a następnie</w:t>
       </w:r>
       <w:r>
-        <w:t xml:space="preserve"> usztywnić ze sobą ramy za pomocą stężeń (poz. </w:t>
+        <w:t xml:space="preserve"> usztywnić ramy za pomocą stężeń (poz. </w:t>
       </w:r>
       <w:r>
         <w:t>4</w:t>
@@ -1732,9 +1739,13 @@
         <w:t xml:space="preserve">) </w:t>
       </w:r>
       <w:r>
-        <w:t>na końcach każdej konstrukcji</w:t>
+        <w:t>na końcach konstrukcji</w:t>
+      </w:r>
+      <w:r>
+        <w:t xml:space="preserve"> (skraje słupy wysokie)</w:t>
       </w:r>
     </w:p>
+    <w:bookmarkEnd w:id="0"/>
     <w:p>
       <w:pPr>
         <w:keepNext/>
@@ -1745,10 +1756,10 @@
           <w:noProof/>
         </w:rPr>
         <w:drawing>
-          <wp:inline distT="0" distB="0" distL="0" distR="0" wp14:anchorId="355183B1" wp14:editId="18ECFF2A">
-            <wp:extent cx="4329021" cy="4950000"/>
-            <wp:effectExtent l="0" t="0" r="0" b="3175"/>
-            <wp:docPr id="6" name="Obraz 6"/>
+          <wp:inline distT="0" distB="0" distL="0" distR="0" wp14:anchorId="3D9C15F0" wp14:editId="16D41A8F">
+            <wp:extent cx="4393966" cy="4950000"/>
+            <wp:effectExtent l="0" t="0" r="6985" b="3175"/>
+            <wp:docPr id="19" name="Obraz 19"/>
             <wp:cNvGraphicFramePr>
               <a:graphicFrameLocks xmlns:a="http://schemas.openxmlformats.org/drawingml/2006/main" noChangeAspect="1"/>
             </wp:cNvGraphicFramePr>
@@ -1760,7 +1771,13 @@
                     <pic:cNvPicPr/>
                   </pic:nvPicPr>
                   <pic:blipFill>
-                    <a:blip r:embed="rId24"/>
+                    <a:blip r:embed="rId24">
+                      <a:extLst>
+                        <a:ext uri="{28A0092B-C50C-407E-A947-70E740481C1C}">
+                          <a14:useLocalDpi xmlns:a14="http://schemas.microsoft.com/office/drawing/2010/main"/>
+                        </a:ext>
+                      </a:extLst>
+                    </a:blip>
                     <a:stretch>
                       <a:fillRect/>
                     </a:stretch>
@@ -1768,7 +1785,7 @@
                   <pic:spPr>
                     <a:xfrm>
                       <a:off x="0" y="0"/>
-                      <a:ext cx="4329021" cy="4950000"/>
+                      <a:ext cx="4393966" cy="4950000"/>
                     </a:xfrm>
                     <a:prstGeom prst="rect">
                       <a:avLst/>
@@ -7836,6 +7853,7 @@
     <w:rsid w:val="009A7C57"/>
     <w:rsid w:val="00A23FB9"/>
     <w:rsid w:val="00A40E5B"/>
+    <w:rsid w:val="00AC2A13"/>
     <w:rsid w:val="00C372FB"/>
     <w:rsid w:val="00C65B15"/>
     <w:rsid w:val="00C7015F"/>

</xml_diff>